<commit_message>
last version of part2
</commit_message>
<xml_diff>
--- a/part2 report.docx
+++ b/part2 report.docx
@@ -69,57 +69,23 @@
           <w:rFonts w:ascii="Times New Roman" w:hAnsi="Times New Roman" w:cs="Times New Roman"/>
           <w:lang w:val="en-GB"/>
         </w:rPr>
-        <w:t xml:space="preserve">Inductance: 1 </w:t>
-      </w:r>
-      <w:proofErr w:type="spellStart"/>
-      <w:r>
-        <w:rPr>
-          <w:rFonts w:ascii="Times New Roman" w:hAnsi="Times New Roman" w:cs="Times New Roman"/>
-          <w:lang w:val="en-GB"/>
-        </w:rPr>
-        <w:t>mH</w:t>
-      </w:r>
-      <w:proofErr w:type="spellEnd"/>
-      <w:r>
-        <w:rPr>
-          <w:rFonts w:ascii="Times New Roman" w:hAnsi="Times New Roman" w:cs="Times New Roman"/>
-          <w:lang w:val="en-GB"/>
-        </w:rPr>
-        <w:t xml:space="preserve"> and Equivalent Series Resistance (ESR): 10 </w:t>
-      </w:r>
-      <w:proofErr w:type="spellStart"/>
-      <w:r>
-        <w:rPr>
-          <w:rFonts w:ascii="Times New Roman" w:hAnsi="Times New Roman" w:cs="Times New Roman"/>
-          <w:lang w:val="en-GB"/>
-        </w:rPr>
-        <w:t>mΩ</w:t>
-      </w:r>
-      <w:proofErr w:type="spellEnd"/>
-    </w:p>
-    <w:p>
-      <w:pPr>
-        <w:rPr>
-          <w:rFonts w:ascii="Times New Roman" w:hAnsi="Times New Roman" w:cs="Times New Roman"/>
-          <w:lang w:val="en-GB"/>
-        </w:rPr>
-      </w:pPr>
-      <w:r>
-        <w:rPr>
-          <w:rFonts w:ascii="Times New Roman" w:hAnsi="Times New Roman" w:cs="Times New Roman"/>
-          <w:lang w:val="en-GB"/>
-        </w:rPr>
-        <w:t xml:space="preserve">Capacitance: 470µ F and Equivalent Series Resistance (ESR): 10 </w:t>
-      </w:r>
-      <w:proofErr w:type="spellStart"/>
-      <w:r>
-        <w:rPr>
-          <w:rFonts w:ascii="Times New Roman" w:hAnsi="Times New Roman" w:cs="Times New Roman"/>
-          <w:lang w:val="en-GB"/>
-        </w:rPr>
-        <w:t>mΩ</w:t>
-      </w:r>
-      <w:proofErr w:type="spellEnd"/>
+        <w:t>Inductance: 1 mH and Equivalent Series Resistance (ESR): 10 mΩ</w:t>
+      </w:r>
+    </w:p>
+    <w:p>
+      <w:pPr>
+        <w:rPr>
+          <w:rFonts w:ascii="Times New Roman" w:hAnsi="Times New Roman" w:cs="Times New Roman"/>
+          <w:lang w:val="en-GB"/>
+        </w:rPr>
+      </w:pPr>
+      <w:r>
+        <w:rPr>
+          <w:rFonts w:ascii="Times New Roman" w:hAnsi="Times New Roman" w:cs="Times New Roman"/>
+          <w:lang w:val="en-GB"/>
+        </w:rPr>
+        <w:t>Capacitance: 470µ F and Equivalent Series Resistance (ESR): 10 mΩ</w:t>
+      </w:r>
     </w:p>
     <w:p>
       <w:pPr>
@@ -218,23 +184,7 @@
           <w:rFonts w:ascii="Times New Roman" w:eastAsiaTheme="minorEastAsia" w:hAnsi="Times New Roman" w:cs="Times New Roman"/>
           <w:lang w:val="en-GB"/>
         </w:rPr>
-        <w:t xml:space="preserve">   </w:t>
-      </w:r>
-      <w:proofErr w:type="gramStart"/>
-      <w:r>
-        <w:rPr>
-          <w:rFonts w:ascii="Times New Roman" w:eastAsiaTheme="minorEastAsia" w:hAnsi="Times New Roman" w:cs="Times New Roman"/>
-          <w:lang w:val="en-GB"/>
-        </w:rPr>
-        <w:t>and</w:t>
-      </w:r>
-      <w:proofErr w:type="gramEnd"/>
-      <w:r>
-        <w:rPr>
-          <w:rFonts w:ascii="Times New Roman" w:eastAsiaTheme="minorEastAsia" w:hAnsi="Times New Roman" w:cs="Times New Roman"/>
-          <w:lang w:val="en-GB"/>
-        </w:rPr>
-        <w:t xml:space="preserve"> Vo = C*X</w:t>
+        <w:t xml:space="preserve">   and Vo = C*X</w:t>
       </w:r>
       <w:r>
         <w:rPr>
@@ -434,47 +384,22 @@
           <w:rFonts w:ascii="Times New Roman" w:hAnsi="Times New Roman" w:cs="Times New Roman"/>
           <w:lang w:val="en-GB"/>
         </w:rPr>
-        <w:t xml:space="preserve">As known, LCR circuit is connected to </w:t>
-      </w:r>
-      <w:proofErr w:type="gramStart"/>
-      <w:r>
-        <w:rPr>
-          <w:rFonts w:ascii="Times New Roman" w:hAnsi="Times New Roman" w:cs="Times New Roman"/>
-          <w:lang w:val="en-GB"/>
-        </w:rPr>
-        <w:t>Vd</w:t>
-      </w:r>
-      <w:proofErr w:type="gramEnd"/>
-      <w:r>
-        <w:rPr>
-          <w:rFonts w:ascii="Times New Roman" w:hAnsi="Times New Roman" w:cs="Times New Roman"/>
-          <w:lang w:val="en-GB"/>
-        </w:rPr>
-        <w:t xml:space="preserve"> through MOSFET in on state. Hence two mesh equations can be written such that one of them is covering outer mesh which consists of input voltage, inductor and load resistor and other one is covering capacitor and load resistor.</w:t>
-      </w:r>
-    </w:p>
-    <w:p>
-      <w:pPr>
-        <w:rPr>
-          <w:rFonts w:ascii="Times New Roman" w:hAnsi="Times New Roman" w:cs="Times New Roman"/>
-          <w:lang w:val="en-GB"/>
-        </w:rPr>
-      </w:pPr>
-      <w:proofErr w:type="spellStart"/>
-      <w:r>
-        <w:rPr>
-          <w:rFonts w:ascii="Times New Roman" w:hAnsi="Times New Roman" w:cs="Times New Roman"/>
-          <w:lang w:val="en-GB"/>
-        </w:rPr>
-        <w:t>Kirchoff</w:t>
-      </w:r>
-      <w:proofErr w:type="spellEnd"/>
-      <w:r>
-        <w:rPr>
-          <w:rFonts w:ascii="Times New Roman" w:hAnsi="Times New Roman" w:cs="Times New Roman"/>
-          <w:lang w:val="en-GB"/>
-        </w:rPr>
-        <w:t xml:space="preserve"> Voltage Law on outer mesh: </w:t>
+        <w:t>As known, LCR circuit is connected to Vd through MOSFET in on state. Hence two mesh equations can be written such that one of them is covering outer mesh which consists of input voltage, inductor and load resistor and other one is covering capacitor and load resistor.</w:t>
+      </w:r>
+    </w:p>
+    <w:p>
+      <w:pPr>
+        <w:rPr>
+          <w:rFonts w:ascii="Times New Roman" w:hAnsi="Times New Roman" w:cs="Times New Roman"/>
+          <w:lang w:val="en-GB"/>
+        </w:rPr>
+      </w:pPr>
+      <w:r>
+        <w:rPr>
+          <w:rFonts w:ascii="Times New Roman" w:hAnsi="Times New Roman" w:cs="Times New Roman"/>
+          <w:lang w:val="en-GB"/>
+        </w:rPr>
+        <w:t xml:space="preserve">Kirchoff Voltage Law on outer mesh: </w:t>
       </w:r>
     </w:p>
     <w:p>
@@ -565,21 +490,12 @@
           <w:lang w:val="en-GB"/>
         </w:rPr>
       </w:pPr>
-      <w:proofErr w:type="spellStart"/>
-      <w:r>
-        <w:rPr>
-          <w:rFonts w:ascii="Times New Roman" w:eastAsiaTheme="minorEastAsia" w:hAnsi="Times New Roman" w:cs="Times New Roman"/>
-          <w:lang w:val="en-GB"/>
-        </w:rPr>
-        <w:t>Kirchoff</w:t>
-      </w:r>
-      <w:proofErr w:type="spellEnd"/>
-      <w:r>
-        <w:rPr>
-          <w:rFonts w:ascii="Times New Roman" w:eastAsiaTheme="minorEastAsia" w:hAnsi="Times New Roman" w:cs="Times New Roman"/>
-          <w:lang w:val="en-GB"/>
-        </w:rPr>
-        <w:t xml:space="preserve"> Voltage Law on small mesh:</w:t>
+      <w:r>
+        <w:rPr>
+          <w:rFonts w:ascii="Times New Roman" w:eastAsiaTheme="minorEastAsia" w:hAnsi="Times New Roman" w:cs="Times New Roman"/>
+          <w:lang w:val="en-GB"/>
+        </w:rPr>
+        <w:t>Kirchoff Voltage Law on small mesh:</w:t>
       </w:r>
     </w:p>
     <w:p>
@@ -1939,23 +1855,7 @@
           <w:lang w:val="en-GB"/>
         </w:rPr>
         <w:tab/>
-        <w:t xml:space="preserve">At off state, LCR circuit is short circuited through diode. Note that off state is exactly same with on state with </w:t>
-      </w:r>
-      <w:proofErr w:type="gramStart"/>
-      <w:r>
-        <w:rPr>
-          <w:rFonts w:ascii="Times New Roman" w:hAnsi="Times New Roman" w:cs="Times New Roman"/>
-          <w:lang w:val="en-GB"/>
-        </w:rPr>
-        <w:t>Vd</w:t>
-      </w:r>
-      <w:proofErr w:type="gramEnd"/>
-      <w:r>
-        <w:rPr>
-          <w:rFonts w:ascii="Times New Roman" w:hAnsi="Times New Roman" w:cs="Times New Roman"/>
-          <w:lang w:val="en-GB"/>
-        </w:rPr>
-        <w:t xml:space="preserve"> short circuited. So A</w:t>
+        <w:t>At off state, LCR circuit is short circuited through diode. Note that off state is exactly same with on state with Vd short circuited. So A</w:t>
       </w:r>
       <w:r>
         <w:rPr>
@@ -2202,112 +2102,7 @@
           <w:lang w:val="en-GB"/>
         </w:rPr>
         <w:tab/>
-        <w:t xml:space="preserve">As ESR of the inductor and capacitor is usually in </w:t>
-      </w:r>
-      <w:proofErr w:type="spellStart"/>
-      <w:r>
-        <w:rPr>
-          <w:rFonts w:ascii="Times New Roman" w:hAnsi="Times New Roman" w:cs="Times New Roman"/>
-          <w:lang w:val="en-GB"/>
-        </w:rPr>
-        <w:t>mΩ</w:t>
-      </w:r>
-      <w:proofErr w:type="spellEnd"/>
-      <w:r>
-        <w:rPr>
-          <w:rFonts w:ascii="Times New Roman" w:hAnsi="Times New Roman" w:cs="Times New Roman"/>
-          <w:lang w:val="en-GB"/>
-        </w:rPr>
-        <w:t xml:space="preserve"> range and minimum </w:t>
-      </w:r>
-      <w:proofErr w:type="spellStart"/>
-      <w:r>
-        <w:rPr>
-          <w:rFonts w:ascii="Times New Roman" w:hAnsi="Times New Roman" w:cs="Times New Roman"/>
-          <w:lang w:val="en-GB"/>
-        </w:rPr>
-        <w:t>Rload</w:t>
-      </w:r>
-      <w:proofErr w:type="spellEnd"/>
-      <w:r>
-        <w:rPr>
-          <w:rFonts w:ascii="Times New Roman" w:hAnsi="Times New Roman" w:cs="Times New Roman"/>
-          <w:lang w:val="en-GB"/>
-        </w:rPr>
-        <w:t xml:space="preserve"> is about 1.8Ω a reasonable assumption can be done with </w:t>
-      </w:r>
-      <w:proofErr w:type="spellStart"/>
-      <w:r>
-        <w:rPr>
-          <w:rFonts w:ascii="Times New Roman" w:hAnsi="Times New Roman" w:cs="Times New Roman"/>
-          <w:lang w:val="en-GB"/>
-        </w:rPr>
-        <w:t>Rload</w:t>
-      </w:r>
-      <w:proofErr w:type="spellEnd"/>
-      <w:r>
-        <w:rPr>
-          <w:rFonts w:ascii="Times New Roman" w:hAnsi="Times New Roman" w:cs="Times New Roman"/>
-          <w:lang w:val="en-GB"/>
-        </w:rPr>
-        <w:t xml:space="preserve"> &gt;&gt;</w:t>
-      </w:r>
-      <w:proofErr w:type="spellStart"/>
-      <w:r>
-        <w:rPr>
-          <w:rFonts w:ascii="Times New Roman" w:hAnsi="Times New Roman" w:cs="Times New Roman"/>
-          <w:lang w:val="en-GB"/>
-        </w:rPr>
-        <w:t>rC</w:t>
-      </w:r>
-      <w:proofErr w:type="gramStart"/>
-      <w:r>
-        <w:rPr>
-          <w:rFonts w:ascii="Times New Roman" w:hAnsi="Times New Roman" w:cs="Times New Roman"/>
-          <w:lang w:val="en-GB"/>
-        </w:rPr>
-        <w:t>,rL</w:t>
-      </w:r>
-      <w:proofErr w:type="spellEnd"/>
-      <w:proofErr w:type="gramEnd"/>
-      <w:r>
-        <w:rPr>
-          <w:rFonts w:ascii="Times New Roman" w:hAnsi="Times New Roman" w:cs="Times New Roman"/>
-          <w:lang w:val="en-GB"/>
-        </w:rPr>
-        <w:t xml:space="preserve"> also </w:t>
-      </w:r>
-      <w:proofErr w:type="spellStart"/>
-      <w:r>
-        <w:rPr>
-          <w:rFonts w:ascii="Times New Roman" w:hAnsi="Times New Roman" w:cs="Times New Roman"/>
-          <w:lang w:val="en-GB"/>
-        </w:rPr>
-        <w:t>Rload</w:t>
-      </w:r>
-      <w:proofErr w:type="spellEnd"/>
-      <w:r>
-        <w:rPr>
-          <w:rFonts w:ascii="Times New Roman" w:hAnsi="Times New Roman" w:cs="Times New Roman"/>
-          <w:lang w:val="en-GB"/>
-        </w:rPr>
-        <w:t>&gt;&gt;</w:t>
-      </w:r>
-      <w:proofErr w:type="spellStart"/>
-      <w:r>
-        <w:rPr>
-          <w:rFonts w:ascii="Times New Roman" w:hAnsi="Times New Roman" w:cs="Times New Roman"/>
-          <w:lang w:val="en-GB"/>
-        </w:rPr>
-        <w:t>rC+rL</w:t>
-      </w:r>
-      <w:proofErr w:type="spellEnd"/>
-      <w:r>
-        <w:rPr>
-          <w:rFonts w:ascii="Times New Roman" w:hAnsi="Times New Roman" w:cs="Times New Roman"/>
-          <w:lang w:val="en-GB"/>
-        </w:rPr>
-        <w:t>. Resultant matrices can be constructed as follows;</w:t>
+        <w:t>As ESR of the inductor and capacitor is usually in mΩ range and minimum Rload is about 1.8Ω a reasonable assumption can be done with Rload &gt;&gt;rC,rL also Rload&gt;&gt;rC+rL. Resultant matrices can be constructed as follows;</w:t>
       </w:r>
     </w:p>
     <w:p>
@@ -4110,89 +3905,7 @@
           <w:lang w:val="en-GB"/>
         </w:rPr>
         <w:tab/>
-        <w:t xml:space="preserve">Substituting numerical values; C =470 µF, L =1 </w:t>
-      </w:r>
-      <w:proofErr w:type="spellStart"/>
-      <w:r>
-        <w:rPr>
-          <w:rFonts w:ascii="Times New Roman" w:eastAsiaTheme="minorEastAsia" w:hAnsi="Times New Roman" w:cs="Times New Roman"/>
-          <w:lang w:val="en-GB"/>
-        </w:rPr>
-        <w:t>mH</w:t>
-      </w:r>
-      <w:proofErr w:type="spellEnd"/>
-      <w:r>
-        <w:rPr>
-          <w:rFonts w:ascii="Times New Roman" w:eastAsiaTheme="minorEastAsia" w:hAnsi="Times New Roman" w:cs="Times New Roman"/>
-          <w:lang w:val="en-GB"/>
-        </w:rPr>
-        <w:t xml:space="preserve">, </w:t>
-      </w:r>
-      <w:proofErr w:type="spellStart"/>
-      <w:proofErr w:type="gramStart"/>
-      <w:r>
-        <w:rPr>
-          <w:rFonts w:ascii="Times New Roman" w:eastAsiaTheme="minorEastAsia" w:hAnsi="Times New Roman" w:cs="Times New Roman"/>
-          <w:lang w:val="en-GB"/>
-        </w:rPr>
-        <w:t>rC</w:t>
-      </w:r>
-      <w:proofErr w:type="spellEnd"/>
-      <w:proofErr w:type="gramEnd"/>
-      <w:r>
-        <w:rPr>
-          <w:rFonts w:ascii="Times New Roman" w:eastAsiaTheme="minorEastAsia" w:hAnsi="Times New Roman" w:cs="Times New Roman"/>
-          <w:lang w:val="en-GB"/>
-        </w:rPr>
-        <w:t xml:space="preserve"> =10 </w:t>
-      </w:r>
-      <w:proofErr w:type="spellStart"/>
-      <w:r>
-        <w:rPr>
-          <w:rFonts w:ascii="Times New Roman" w:eastAsiaTheme="minorEastAsia" w:hAnsi="Times New Roman" w:cs="Times New Roman"/>
-          <w:lang w:val="en-GB"/>
-        </w:rPr>
-        <w:t>mΩ</w:t>
-      </w:r>
-      <w:proofErr w:type="spellEnd"/>
-      <w:r>
-        <w:rPr>
-          <w:rFonts w:ascii="Times New Roman" w:eastAsiaTheme="minorEastAsia" w:hAnsi="Times New Roman" w:cs="Times New Roman"/>
-          <w:lang w:val="en-GB"/>
-        </w:rPr>
-        <w:t xml:space="preserve">, </w:t>
-      </w:r>
-      <w:proofErr w:type="spellStart"/>
-      <w:r>
-        <w:rPr>
-          <w:rFonts w:ascii="Times New Roman" w:eastAsiaTheme="minorEastAsia" w:hAnsi="Times New Roman" w:cs="Times New Roman"/>
-          <w:lang w:val="en-GB"/>
-        </w:rPr>
-        <w:t>rL</w:t>
-      </w:r>
-      <w:proofErr w:type="spellEnd"/>
-      <w:r>
-        <w:rPr>
-          <w:rFonts w:ascii="Times New Roman" w:eastAsiaTheme="minorEastAsia" w:hAnsi="Times New Roman" w:cs="Times New Roman"/>
-          <w:lang w:val="en-GB"/>
-        </w:rPr>
-        <w:t xml:space="preserve"> = 10 </w:t>
-      </w:r>
-      <w:proofErr w:type="spellStart"/>
-      <w:r>
-        <w:rPr>
-          <w:rFonts w:ascii="Times New Roman" w:eastAsiaTheme="minorEastAsia" w:hAnsi="Times New Roman" w:cs="Times New Roman"/>
-          <w:lang w:val="en-GB"/>
-        </w:rPr>
-        <w:t>mΩ</w:t>
-      </w:r>
-      <w:proofErr w:type="spellEnd"/>
-      <w:r>
-        <w:rPr>
-          <w:rFonts w:ascii="Times New Roman" w:eastAsiaTheme="minorEastAsia" w:hAnsi="Times New Roman" w:cs="Times New Roman"/>
-          <w:lang w:val="en-GB"/>
-        </w:rPr>
-        <w:t xml:space="preserve"> and R =1.8 Ω</w:t>
+        <w:t>Substituting numerical values; C =470 µF, L =1 mH, rC =10 mΩ, rL = 10 mΩ and R =1.8 Ω</w:t>
       </w:r>
     </w:p>
     <w:p>
@@ -4457,71 +4170,7 @@
           <w:lang w:val="en-GB"/>
         </w:rPr>
         <w:tab/>
-        <w:t xml:space="preserve">Note that the terms results from </w:t>
-      </w:r>
-      <w:proofErr w:type="spellStart"/>
-      <w:r>
-        <w:rPr>
-          <w:rFonts w:ascii="Times New Roman" w:eastAsiaTheme="minorEastAsia" w:hAnsi="Times New Roman" w:cs="Times New Roman"/>
-          <w:lang w:val="en-GB"/>
-        </w:rPr>
-        <w:t>rC</w:t>
-      </w:r>
-      <w:proofErr w:type="spellEnd"/>
-      <w:r>
-        <w:rPr>
-          <w:rFonts w:ascii="Times New Roman" w:eastAsiaTheme="minorEastAsia" w:hAnsi="Times New Roman" w:cs="Times New Roman"/>
-          <w:lang w:val="en-GB"/>
-        </w:rPr>
-        <w:t xml:space="preserve"> and </w:t>
-      </w:r>
-      <w:proofErr w:type="spellStart"/>
-      <w:r>
-        <w:rPr>
-          <w:rFonts w:ascii="Times New Roman" w:eastAsiaTheme="minorEastAsia" w:hAnsi="Times New Roman" w:cs="Times New Roman"/>
-          <w:lang w:val="en-GB"/>
-        </w:rPr>
-        <w:t>rL</w:t>
-      </w:r>
-      <w:proofErr w:type="spellEnd"/>
-      <w:r>
-        <w:rPr>
-          <w:rFonts w:ascii="Times New Roman" w:eastAsiaTheme="minorEastAsia" w:hAnsi="Times New Roman" w:cs="Times New Roman"/>
-          <w:lang w:val="en-GB"/>
-        </w:rPr>
-        <w:t xml:space="preserve"> makes very small effect in denominator, but </w:t>
-      </w:r>
-      <w:proofErr w:type="spellStart"/>
-      <w:r>
-        <w:rPr>
-          <w:rFonts w:ascii="Times New Roman" w:eastAsiaTheme="minorEastAsia" w:hAnsi="Times New Roman" w:cs="Times New Roman"/>
-          <w:lang w:val="en-GB"/>
-        </w:rPr>
-        <w:t>rC</w:t>
-      </w:r>
-      <w:proofErr w:type="spellEnd"/>
-      <w:r>
-        <w:rPr>
-          <w:rFonts w:ascii="Times New Roman" w:eastAsiaTheme="minorEastAsia" w:hAnsi="Times New Roman" w:cs="Times New Roman"/>
-          <w:lang w:val="en-GB"/>
-        </w:rPr>
-        <w:t xml:space="preserve"> results a zero which may causes considerable differences at high frequencies. Bode plot of this transfer function is obtained using </w:t>
-      </w:r>
-      <w:proofErr w:type="gramStart"/>
-      <w:r>
-        <w:rPr>
-          <w:rFonts w:ascii="Times New Roman" w:eastAsiaTheme="minorEastAsia" w:hAnsi="Times New Roman" w:cs="Times New Roman"/>
-          <w:lang w:val="en-GB"/>
-        </w:rPr>
-        <w:t>MATLAB,</w:t>
-      </w:r>
-      <w:proofErr w:type="gramEnd"/>
-      <w:r>
-        <w:rPr>
-          <w:rFonts w:ascii="Times New Roman" w:eastAsiaTheme="minorEastAsia" w:hAnsi="Times New Roman" w:cs="Times New Roman"/>
-          <w:lang w:val="en-GB"/>
-        </w:rPr>
-        <w:t xml:space="preserve"> related result can be seen in Figure </w:t>
+        <w:t xml:space="preserve">Note that the terms results from rC and rL makes very small effect in denominator, but rC results a zero which may causes considerable differences at high frequencies. Bode plot of this transfer function is obtained using MATLAB, related result can be seen in Figure </w:t>
       </w:r>
       <w:r>
         <w:rPr>
@@ -4535,39 +4184,7 @@
           <w:rFonts w:ascii="Times New Roman" w:eastAsiaTheme="minorEastAsia" w:hAnsi="Times New Roman" w:cs="Times New Roman"/>
           <w:lang w:val="en-GB"/>
         </w:rPr>
-        <w:t xml:space="preserve">Some comments can be done here as follows. Transfer function has fixed gain and small phase at low frequencies. Magnitude makes a fall with -40 dB/decade beyond the cut off frequency which is located at </w:t>
-      </w:r>
-      <w:proofErr w:type="gramStart"/>
-      <w:r>
-        <w:rPr>
-          <w:rFonts w:ascii="Times New Roman" w:eastAsiaTheme="minorEastAsia" w:hAnsi="Times New Roman" w:cs="Times New Roman"/>
-          <w:lang w:val="en-GB"/>
-        </w:rPr>
-        <w:t>√(</w:t>
-      </w:r>
-      <w:proofErr w:type="gramEnd"/>
-      <w:r>
-        <w:rPr>
-          <w:rFonts w:ascii="Times New Roman" w:eastAsiaTheme="minorEastAsia" w:hAnsi="Times New Roman" w:cs="Times New Roman"/>
-          <w:lang w:val="en-GB"/>
-        </w:rPr>
-        <w:t xml:space="preserve">1/LC) and phase approaching -180°. Then slope decreased </w:t>
-      </w:r>
-      <w:proofErr w:type="gramStart"/>
-      <w:r>
-        <w:rPr>
-          <w:rFonts w:ascii="Times New Roman" w:eastAsiaTheme="minorEastAsia" w:hAnsi="Times New Roman" w:cs="Times New Roman"/>
-          <w:lang w:val="en-GB"/>
-        </w:rPr>
-        <w:t>to -20 dB/decade</w:t>
-      </w:r>
-      <w:proofErr w:type="gramEnd"/>
-      <w:r>
-        <w:rPr>
-          <w:rFonts w:ascii="Times New Roman" w:eastAsiaTheme="minorEastAsia" w:hAnsi="Times New Roman" w:cs="Times New Roman"/>
-          <w:lang w:val="en-GB"/>
-        </w:rPr>
-        <w:t xml:space="preserve"> where zero introduced by capacitor ESR and phase goes to -90°.</w:t>
+        <w:t>Some comments can be done here as follows. Transfer function has fixed gain and small phase at low frequencies. Magnitude makes a fall with -40 dB/decade beyond the cut off frequency which is located at √(1/LC) and phase approaching -180°. Then slope decreased to -20 dB/decade where zero introduced by capacitor ESR and phase goes to -90°.</w:t>
       </w:r>
     </w:p>
     <w:p>
@@ -5963,25 +5580,7 @@
           <w:sz w:val="24"/>
           <w:lang w:val="en-GB"/>
         </w:rPr>
-        <w:t xml:space="preserve"> . In order to increase the phase margin of the converter </w:t>
-      </w:r>
-      <w:proofErr w:type="gramStart"/>
-      <w:r>
-        <w:rPr>
-          <w:rFonts w:ascii="Times New Roman" w:eastAsiaTheme="minorEastAsia" w:hAnsi="Times New Roman" w:cs="Times New Roman"/>
-          <w:sz w:val="24"/>
-          <w:lang w:val="en-GB"/>
-        </w:rPr>
-        <w:t>bode</w:t>
-      </w:r>
-      <w:proofErr w:type="gramEnd"/>
-      <w:r>
-        <w:rPr>
-          <w:rFonts w:ascii="Times New Roman" w:eastAsiaTheme="minorEastAsia" w:hAnsi="Times New Roman" w:cs="Times New Roman"/>
-          <w:sz w:val="24"/>
-          <w:lang w:val="en-GB"/>
-        </w:rPr>
-        <w:t xml:space="preserve"> plot which is in Figure 2.2, zero of the compensator should located around 10</w:t>
+        <w:t xml:space="preserve"> . In order to increase the phase margin of the converter bode plot which is in Figure 2.2, zero of the compensator should located around 10</w:t>
       </w:r>
       <w:r>
         <w:rPr>
@@ -6396,25 +5995,7 @@
           <w:sz w:val="24"/>
           <w:lang w:val="en-GB"/>
         </w:rPr>
-        <w:t xml:space="preserve">From this point on, simulations are conducted on SIMULINK. As SIMULINK does not have </w:t>
-      </w:r>
-      <w:proofErr w:type="spellStart"/>
-      <w:r>
-        <w:rPr>
-          <w:rFonts w:ascii="Times New Roman" w:eastAsiaTheme="minorEastAsia" w:hAnsi="Times New Roman" w:cs="Times New Roman"/>
-          <w:sz w:val="24"/>
-          <w:lang w:val="en-GB"/>
-        </w:rPr>
-        <w:t>opamp</w:t>
-      </w:r>
-      <w:proofErr w:type="spellEnd"/>
-      <w:r>
-        <w:rPr>
-          <w:rFonts w:ascii="Times New Roman" w:eastAsiaTheme="minorEastAsia" w:hAnsi="Times New Roman" w:cs="Times New Roman"/>
-          <w:sz w:val="24"/>
-          <w:lang w:val="en-GB"/>
-        </w:rPr>
-        <w:t xml:space="preserve"> model, compensator is implemented </w:t>
+        <w:t xml:space="preserve">From this point on, simulations are conducted on SIMULINK. As SIMULINK does not have opamp model, compensator is implemented </w:t>
       </w:r>
       <w:r>
         <w:rPr>
@@ -6632,7 +6213,6 @@
         <w:tab/>
         <w:t xml:space="preserve">Transient response of the converter with compensator can be seen in Figure 2.8. As can be seen in this figure, converter voltage </w:t>
       </w:r>
-      <w:proofErr w:type="gramStart"/>
       <w:r>
         <w:rPr>
           <w:rFonts w:ascii="Times New Roman" w:hAnsi="Times New Roman" w:cs="Times New Roman"/>
@@ -6641,7 +6221,6 @@
         </w:rPr>
         <w:t>rises</w:t>
       </w:r>
-      <w:proofErr w:type="gramEnd"/>
       <w:r>
         <w:rPr>
           <w:rFonts w:ascii="Times New Roman" w:hAnsi="Times New Roman" w:cs="Times New Roman"/>
@@ -6729,6 +6308,88 @@
         </w:rPr>
         <w:t xml:space="preserve">SIMULINK blocks are constructed in such way that at t=3 load side switch is closed and output load resistor decreased to 1.8Ω to 3.6Ω. The resultant output voltage and current waveforms can be seen in Figure 2.10. </w:t>
       </w:r>
+      <w:r>
+        <w:rPr>
+          <w:rFonts w:ascii="Times New Roman" w:hAnsi="Times New Roman" w:cs="Times New Roman"/>
+          <w:sz w:val="24"/>
+          <w:lang w:val="en-GB"/>
+        </w:rPr>
+        <w:t xml:space="preserve">As seen from this figure, it </w:t>
+      </w:r>
+      <w:r>
+        <w:rPr>
+          <w:rFonts w:ascii="Times New Roman" w:hAnsi="Times New Roman" w:cs="Times New Roman"/>
+          <w:sz w:val="24"/>
+          <w:lang w:val="en-GB"/>
+        </w:rPr>
+        <w:t>responses</w:t>
+      </w:r>
+      <w:r>
+        <w:rPr>
+          <w:rFonts w:ascii="Times New Roman" w:hAnsi="Times New Roman" w:cs="Times New Roman"/>
+          <w:sz w:val="24"/>
+          <w:lang w:val="en-GB"/>
+        </w:rPr>
+        <w:t xml:space="preserve"> very little overshoot and </w:t>
+      </w:r>
+      <w:r>
+        <w:rPr>
+          <w:rFonts w:ascii="Times New Roman" w:hAnsi="Times New Roman" w:cs="Times New Roman"/>
+          <w:sz w:val="24"/>
+          <w:lang w:val="en-GB"/>
+        </w:rPr>
+        <w:t>sits</w:t>
+      </w:r>
+      <w:r>
+        <w:rPr>
+          <w:rFonts w:ascii="Times New Roman" w:hAnsi="Times New Roman" w:cs="Times New Roman"/>
+          <w:sz w:val="24"/>
+          <w:lang w:val="en-GB"/>
+        </w:rPr>
+        <w:t xml:space="preserve"> to steady state</w:t>
+      </w:r>
+      <w:r>
+        <w:rPr>
+          <w:rFonts w:ascii="Times New Roman" w:hAnsi="Times New Roman" w:cs="Times New Roman"/>
+          <w:sz w:val="24"/>
+          <w:lang w:val="en-GB"/>
+        </w:rPr>
+        <w:t xml:space="preserve"> value</w:t>
+      </w:r>
+      <w:r>
+        <w:rPr>
+          <w:rFonts w:ascii="Times New Roman" w:hAnsi="Times New Roman" w:cs="Times New Roman"/>
+          <w:sz w:val="24"/>
+          <w:lang w:val="en-GB"/>
+        </w:rPr>
+        <w:t xml:space="preserve"> </w:t>
+      </w:r>
+      <w:r>
+        <w:rPr>
+          <w:rFonts w:ascii="Times New Roman" w:hAnsi="Times New Roman" w:cs="Times New Roman"/>
+          <w:sz w:val="24"/>
+          <w:lang w:val="en-GB"/>
+        </w:rPr>
+        <w:t>in very short</w:t>
+      </w:r>
+      <w:r>
+        <w:rPr>
+          <w:rFonts w:ascii="Times New Roman" w:hAnsi="Times New Roman" w:cs="Times New Roman"/>
+          <w:sz w:val="24"/>
+          <w:lang w:val="en-GB"/>
+        </w:rPr>
+        <w:t xml:space="preserve"> time.</w:t>
+      </w:r>
+      <w:r>
+        <w:rPr>
+          <w:rFonts w:ascii="Times New Roman" w:hAnsi="Times New Roman" w:cs="Times New Roman"/>
+          <w:sz w:val="24"/>
+          <w:lang w:val="en-GB"/>
+        </w:rPr>
+        <w:t xml:space="preserve"> Therefore, controller can be considered as suitable in terms of output load fluctuations.</w:t>
+      </w:r>
+      <w:bookmarkStart w:id="0" w:name="_GoBack"/>
+      <w:bookmarkEnd w:id="0"/>
     </w:p>
     <w:p>
       <w:pPr>
@@ -6960,6 +6621,24 @@
     </w:p>
     <w:p>
       <w:pPr>
+        <w:rPr>
+          <w:rFonts w:ascii="Times New Roman" w:eastAsiaTheme="minorEastAsia" w:hAnsi="Times New Roman" w:cs="Times New Roman"/>
+          <w:sz w:val="24"/>
+          <w:lang w:val="en-GB"/>
+        </w:rPr>
+      </w:pPr>
+      <w:r>
+        <w:rPr>
+          <w:rFonts w:ascii="Times New Roman" w:eastAsiaTheme="minorEastAsia" w:hAnsi="Times New Roman" w:cs="Times New Roman"/>
+          <w:sz w:val="24"/>
+          <w:lang w:val="en-GB"/>
+        </w:rPr>
+        <w:tab/>
+        <w:t>In order to point out the converter output response at some instant input changes SIMULINK blocks which can be seen in Figure 2.11. As seen from this figure input voltage is controlling by two switches and up to t = 4 s input voltage is connected to Vd which is 24 V, after t = 4 s input voltage is connected to Vd-Vd*0.1 which is 21.6. As seen from Figure 2.12, controller behaves very fast and accurate to this input change without any overshoot and oscillation.</w:t>
+      </w:r>
+    </w:p>
+    <w:p>
+      <w:pPr>
         <w:jc w:val="center"/>
         <w:rPr>
           <w:rFonts w:ascii="Times New Roman" w:hAnsi="Times New Roman" w:cs="Times New Roman"/>
@@ -7203,8 +6882,6 @@
           <w:lang w:val="en-GB"/>
         </w:rPr>
       </w:pPr>
-      <w:bookmarkStart w:id="0" w:name="_GoBack"/>
-      <w:bookmarkEnd w:id="0"/>
     </w:p>
     <w:sectPr>
       <w:pgSz w:w="12240" w:h="15840"/>
@@ -8372,7 +8049,7 @@
   <a:extraClrSchemeLst/>
   <a:extLst>
     <a:ext uri="{05A4C25C-085E-4340-85A3-A5531E510DB2}">
-      <thm15:themeFamily xmlns="" xmlns:thm15="http://schemas.microsoft.com/office/thememl/2012/main" name="Office Theme" id="{62F939B6-93AF-4DB8-9C6B-D6C7DFDC589F}" vid="{4A3C46E8-61CC-4603-A589-7422A47A8E4A}"/>
+      <thm15:themeFamily xmlns:thm15="http://schemas.microsoft.com/office/thememl/2012/main" xmlns="" name="Office Theme" id="{62F939B6-93AF-4DB8-9C6B-D6C7DFDC589F}" vid="{4A3C46E8-61CC-4603-A589-7422A47A8E4A}"/>
     </a:ext>
   </a:extLst>
 </a:theme>
@@ -8383,7 +8060,7 @@
 </file>
 
 <file path=customXml/itemProps1.xml><?xml version="1.0" encoding="utf-8"?>
-<ds:datastoreItem xmlns:ds="http://schemas.openxmlformats.org/officeDocument/2006/customXml" ds:itemID="{E861B735-15D0-4FC1-874A-F70548455A99}">
+<ds:datastoreItem xmlns:ds="http://schemas.openxmlformats.org/officeDocument/2006/customXml" ds:itemID="{E1DABCD3-C51C-4762-ABFE-6FB039EF8204}">
   <ds:schemaRefs>
     <ds:schemaRef ds:uri="http://schemas.openxmlformats.org/officeDocument/2006/bibliography"/>
   </ds:schemaRefs>

</xml_diff>